<commit_message>
Veritabanı ve sınıflar oluştu
</commit_message>
<xml_diff>
--- a/Asp.Net Core Kampı.docx
+++ b/Asp.Net Core Kampı.docx
@@ -12202,6 +12202,61 @@
         <w:pStyle w:val="ListeParagraf"/>
         <w:ind w:left="0"/>
       </w:pPr>
+      <w:proofErr w:type="spellStart"/>
+      <w:r>
+        <w:t>View</w:t>
+      </w:r>
+      <w:proofErr w:type="spellEnd"/>
+      <w:r>
+        <w:t xml:space="preserve"> -&gt; </w:t>
+      </w:r>
+      <w:proofErr w:type="spellStart"/>
+      <w:r>
+        <w:t>Other</w:t>
+      </w:r>
+      <w:proofErr w:type="spellEnd"/>
+      <w:r>
+        <w:t xml:space="preserve"> Windows -&gt; </w:t>
+      </w:r>
+      <w:proofErr w:type="spellStart"/>
+      <w:r>
+        <w:t>Package</w:t>
+      </w:r>
+      <w:proofErr w:type="spellEnd"/>
+      <w:r>
+        <w:t xml:space="preserve"> Manager Console seçilir.</w:t>
+      </w:r>
+    </w:p>
+    <w:p>
+      <w:pPr>
+        <w:pStyle w:val="ListeParagraf"/>
+        <w:ind w:left="0"/>
+      </w:pPr>
+      <w:r>
+        <w:t xml:space="preserve">Gelen alanda </w:t>
+      </w:r>
+      <w:proofErr w:type="spellStart"/>
+      <w:r>
+        <w:t>Default</w:t>
+      </w:r>
+      <w:proofErr w:type="spellEnd"/>
+      <w:r>
+        <w:t xml:space="preserve"> Project kısmında </w:t>
+      </w:r>
+      <w:proofErr w:type="spellStart"/>
+      <w:r>
+        <w:t>DataAccessLayer</w:t>
+      </w:r>
+      <w:proofErr w:type="spellEnd"/>
+      <w:r>
+        <w:t xml:space="preserve"> seçilir ve aşağıdaki kodlar yazılır.</w:t>
+      </w:r>
+    </w:p>
+    <w:p>
+      <w:pPr>
+        <w:pStyle w:val="ListeParagraf"/>
+        <w:ind w:left="0"/>
+      </w:pPr>
     </w:p>
     <w:p>
       <w:pPr>
@@ -12306,8 +12361,12 @@
       </w:pPr>
     </w:p>
     <w:p/>
-    <w:p>
-      <w:r>
+    <w:p/>
+    <w:p/>
+    <w:p/>
+    <w:p>
+      <w:r>
+        <w:lastRenderedPageBreak/>
         <w:t xml:space="preserve">Ders </w:t>
       </w:r>
       <w:proofErr w:type="gramStart"/>
@@ -12318,6 +12377,10 @@
       <w:r>
         <w:t xml:space="preserve"> Tanımlanması</w:t>
       </w:r>
+    </w:p>
+    <w:p>
+      <w:bookmarkStart w:id="0" w:name="_GoBack"/>
+      <w:bookmarkEnd w:id="0"/>
     </w:p>
     <w:p>
       <w:pPr>
@@ -12626,7 +12689,6 @@
           <w:sz w:val="19"/>
           <w:szCs w:val="19"/>
         </w:rPr>
-        <w:lastRenderedPageBreak/>
         <w:t>using</w:t>
       </w:r>
       <w:proofErr w:type="spellEnd"/>
@@ -17380,6 +17442,7 @@
           <w:noProof/>
           <w:lang w:eastAsia="tr-TR"/>
         </w:rPr>
+        <w:lastRenderedPageBreak/>
         <w:drawing>
           <wp:inline distT="0" distB="0" distL="0" distR="0" wp14:anchorId="32D6F503" wp14:editId="453DEFCF">
             <wp:extent cx="5941060" cy="2763371"/>
@@ -17426,8 +17489,6 @@
       <w:pPr>
         <w:pStyle w:val="ListeParagraf"/>
       </w:pPr>
-      <w:bookmarkStart w:id="0" w:name="_GoBack"/>
-      <w:bookmarkEnd w:id="0"/>
     </w:p>
     <w:p/>
     <w:p>
@@ -19317,7 +19378,7 @@
 </file>
 
 <file path=customXml/itemProps1.xml><?xml version="1.0" encoding="utf-8"?>
-<ds:datastoreItem xmlns:ds="http://schemas.openxmlformats.org/officeDocument/2006/customXml" ds:itemID="{70B6415A-3339-4551-AB37-91AC4369DF76}">
+<ds:datastoreItem xmlns:ds="http://schemas.openxmlformats.org/officeDocument/2006/customXml" ds:itemID="{0E99AF78-32E2-4DE8-BADA-873112883DDB}">
   <ds:schemaRefs>
     <ds:schemaRef ds:uri="http://schemas.openxmlformats.org/officeDocument/2006/bibliography"/>
   </ds:schemaRefs>

</xml_diff>